<commit_message>
Updated OAuth instructions based on new package GUI
</commit_message>
<xml_diff>
--- a/mdcs/docs/API Authentication instructions.docx
+++ b/mdcs/docs/API Authentication instructions.docx
@@ -53,9 +53,9 @@
         </w:rPr>
         <w:drawing>
           <wp:inline distT="0" distB="0" distL="0" distR="0">
-            <wp:extent cx="5943600" cy="3524250"/>
-            <wp:effectExtent l="0" t="0" r="0" b="0"/>
-            <wp:docPr id="1" name="Picture 1"/>
+            <wp:extent cx="5943600" cy="3291840"/>
+            <wp:effectExtent l="0" t="0" r="0" b="3810"/>
+            <wp:docPr id="5" name="Picture 5"/>
             <wp:cNvGraphicFramePr>
               <a:graphicFrameLocks xmlns:a="http://schemas.openxmlformats.org/drawingml/2006/main" noChangeAspect="1"/>
             </wp:cNvGraphicFramePr>
@@ -84,7 +84,7 @@
                   <pic:spPr bwMode="auto">
                     <a:xfrm>
                       <a:off x="0" y="0"/>
-                      <a:ext cx="5943600" cy="3524250"/>
+                      <a:ext cx="5943600" cy="3291840"/>
                     </a:xfrm>
                     <a:prstGeom prst="rect">
                       <a:avLst/>
@@ -111,7 +111,13 @@
         </w:numPr>
       </w:pPr>
       <w:r>
-        <w:t>Click on the ‘Add’ link, on the Clients line.</w:t>
+        <w:t xml:space="preserve">Click on the ‘Add’ link, on the </w:t>
+      </w:r>
+      <w:r>
+        <w:t>Applications</w:t>
+      </w:r>
+      <w:r>
+        <w:t xml:space="preserve"> line.</w:t>
       </w:r>
     </w:p>
     <w:p/>
@@ -123,9 +129,9 @@
         <w:lastRenderedPageBreak/>
         <w:drawing>
           <wp:inline distT="0" distB="0" distL="0" distR="0">
-            <wp:extent cx="5934075" cy="4953000"/>
-            <wp:effectExtent l="0" t="0" r="9525" b="0"/>
-            <wp:docPr id="2" name="Picture 2"/>
+            <wp:extent cx="5943600" cy="5753100"/>
+            <wp:effectExtent l="0" t="0" r="0" b="0"/>
+            <wp:docPr id="7" name="Picture 7"/>
             <wp:cNvGraphicFramePr>
               <a:graphicFrameLocks xmlns:a="http://schemas.openxmlformats.org/drawingml/2006/main" noChangeAspect="1"/>
             </wp:cNvGraphicFramePr>
@@ -133,7 +139,7 @@
               <a:graphicData uri="http://schemas.openxmlformats.org/drawingml/2006/picture">
                 <pic:pic xmlns:pic="http://schemas.openxmlformats.org/drawingml/2006/picture">
                   <pic:nvPicPr>
-                    <pic:cNvPr id="0" name="Picture 2"/>
+                    <pic:cNvPr id="0" name="Picture 3"/>
                     <pic:cNvPicPr>
                       <a:picLocks noChangeAspect="1" noChangeArrowheads="1"/>
                     </pic:cNvPicPr>
@@ -154,7 +160,7 @@
                   <pic:spPr bwMode="auto">
                     <a:xfrm>
                       <a:off x="0" y="0"/>
-                      <a:ext cx="5934075" cy="4953000"/>
+                      <a:ext cx="5943600" cy="5753100"/>
                     </a:xfrm>
                     <a:prstGeom prst="rect">
                       <a:avLst/>
@@ -208,83 +214,77 @@
         </w:numPr>
       </w:pPr>
       <w:r>
+        <w:t>Client id and Client secret are generated by the MDCS and should be provided to the user that wants to access the system remotely, so he/she can request a token to authenticate on the MDCS.</w:t>
+      </w:r>
+      <w:r>
+        <w:t xml:space="preserve"> A problem with django-oauth-toolkit package sometimes prevent from using generated values from the system. </w:t>
+      </w:r>
+      <w:r>
+        <w:rPr>
+          <w:b/>
+        </w:rPr>
+        <w:t>So client id and client secret needs to be set manually by the administrator until the problem is not fixed.</w:t>
+      </w:r>
+    </w:p>
+    <w:p>
+      <w:pPr>
+        <w:pStyle w:val="ListParagraph"/>
+        <w:numPr>
+          <w:ilvl w:val="0"/>
+          <w:numId w:val="3"/>
+        </w:numPr>
+      </w:pPr>
+      <w:r>
+        <w:t>Client type: select ‘</w:t>
+      </w:r>
+      <w:r>
+        <w:rPr>
+          <w:b/>
+        </w:rPr>
+        <w:t>Confidential</w:t>
+      </w:r>
+      <w:r>
+        <w:t>’.</w:t>
+      </w:r>
+    </w:p>
+    <w:p>
+      <w:pPr>
+        <w:pStyle w:val="ListParagraph"/>
+        <w:numPr>
+          <w:ilvl w:val="0"/>
+          <w:numId w:val="3"/>
+        </w:numPr>
+      </w:pPr>
+      <w:r>
+        <w:t>Authorization grant type: select ‘</w:t>
+      </w:r>
+      <w:r>
+        <w:rPr>
+          <w:b/>
+        </w:rPr>
+        <w:t>Resource owner password-based</w:t>
+      </w:r>
+      <w:r>
+        <w:t>’.</w:t>
+      </w:r>
+    </w:p>
+    <w:p>
+      <w:pPr>
+        <w:pStyle w:val="ListParagraph"/>
+        <w:numPr>
+          <w:ilvl w:val="0"/>
+          <w:numId w:val="3"/>
+        </w:numPr>
+      </w:pPr>
+      <w:r>
+        <w:lastRenderedPageBreak/>
         <w:t>Name: give this client a name. This is the name of the application that will use this client to access the API. It could be the name of a remote instance of the MDCS (e.g. ‘Remote MDCS NIST’), or the name of another program using the MDCS API (e.g. ‘My Script’).</w:t>
       </w:r>
     </w:p>
     <w:p>
       <w:pPr>
         <w:pStyle w:val="ListParagraph"/>
-        <w:numPr>
-          <w:ilvl w:val="0"/>
-          <w:numId w:val="3"/>
-        </w:numPr>
-      </w:pPr>
-      <w:proofErr w:type="gramStart"/>
-      <w:r>
-        <w:t>Url</w:t>
-      </w:r>
-      <w:proofErr w:type="gramEnd"/>
-      <w:r>
-        <w:t>: Won’t be needed in most cases, but the field is required. It is the URL of the remote application that wants to access the your MDCS (e.g. ‘http</w:t>
-      </w:r>
-      <w:proofErr w:type="gramStart"/>
-      <w:r>
-        <w:t>:/</w:t>
-      </w:r>
-      <w:proofErr w:type="gramEnd"/>
-      <w:r>
-        <w:t>/1xx.xxx.xxx.xxx’).</w:t>
-      </w:r>
-    </w:p>
-    <w:p>
-      <w:pPr>
-        <w:pStyle w:val="ListParagraph"/>
-        <w:numPr>
-          <w:ilvl w:val="0"/>
-          <w:numId w:val="3"/>
-        </w:numPr>
-      </w:pPr>
-      <w:r>
-        <w:t xml:space="preserve">Redirect Uri: </w:t>
-      </w:r>
-      <w:r>
-        <w:t>Won’t be needed in most cases, but the field is required.</w:t>
-      </w:r>
-      <w:r>
-        <w:t xml:space="preserve"> </w:t>
-      </w:r>
-      <w:r>
-        <w:t>It is the URL of</w:t>
-      </w:r>
-      <w:r>
-        <w:t xml:space="preserve"> the remote application </w:t>
-      </w:r>
-      <w:r>
-        <w:t xml:space="preserve">where user is redirected after a successful login </w:t>
-      </w:r>
-      <w:r>
-        <w:t>(e.g. ‘http</w:t>
-      </w:r>
-      <w:proofErr w:type="gramStart"/>
-      <w:r>
-        <w:t>:/</w:t>
-      </w:r>
-      <w:proofErr w:type="gramEnd"/>
-      <w:r>
-        <w:t>/1xx.xxx.xxx.xxx’).</w:t>
-      </w:r>
-    </w:p>
-    <w:p>
-      <w:pPr>
-        <w:pStyle w:val="ListParagraph"/>
-        <w:numPr>
-          <w:ilvl w:val="0"/>
-          <w:numId w:val="3"/>
-        </w:numPr>
-      </w:pPr>
-      <w:r>
-        <w:t>Client id and Client secret are generated by the MDCS and should be provided to the user that wants to access the system remotely, so he/she can request a token to authenticate on the MDCS.</w:t>
-      </w:r>
+      </w:pPr>
     </w:p>
     <w:p>
       <w:pPr>
@@ -295,9 +295,13 @@
         </w:numPr>
       </w:pPr>
       <w:r>
-        <w:lastRenderedPageBreak/>
-        <w:t>Save the Client</w:t>
-      </w:r>
+        <w:t xml:space="preserve">Save the </w:t>
+      </w:r>
+      <w:r>
+        <w:t>Application</w:t>
+      </w:r>
+      <w:bookmarkStart w:id="0" w:name="_GoBack"/>
+      <w:bookmarkEnd w:id="0"/>
     </w:p>
     <w:p/>
     <w:p>
@@ -599,8 +603,6 @@
         <w:lastRenderedPageBreak/>
         <w:t>Register: request an access token from the remote isntance</w:t>
       </w:r>
-      <w:bookmarkStart w:id="0" w:name="_GoBack"/>
-      <w:bookmarkEnd w:id="0"/>
     </w:p>
     <w:p>
       <w:pPr>

</xml_diff>

<commit_message>
fixed typo in doc
</commit_message>
<xml_diff>
--- a/mdcs/docs/API Authentication instructions.docx
+++ b/mdcs/docs/API Authentication instructions.docx
@@ -300,8 +300,6 @@
       <w:r>
         <w:t>Application</w:t>
       </w:r>
-      <w:bookmarkStart w:id="0" w:name="_GoBack"/>
-      <w:bookmarkEnd w:id="0"/>
     </w:p>
     <w:p/>
     <w:p>
@@ -601,7 +599,21 @@
       </w:pPr>
       <w:r>
         <w:lastRenderedPageBreak/>
-        <w:t>Register: request an access token from the remote isntance</w:t>
+        <w:t>Register: request an access token</w:t>
+      </w:r>
+      <w:r>
+        <w:t xml:space="preserve"> from the remote i</w:t>
+      </w:r>
+      <w:r>
+        <w:t>n</w:t>
+      </w:r>
+      <w:r>
+        <w:t>s</w:t>
+      </w:r>
+      <w:bookmarkStart w:id="0" w:name="_GoBack"/>
+      <w:bookmarkEnd w:id="0"/>
+      <w:r>
+        <w:t>tance</w:t>
       </w:r>
     </w:p>
     <w:p>

</xml_diff>